<commit_message>
Anmelden und Registrieren funktionieren im Kern, Protokoll erstellt.
</commit_message>
<xml_diff>
--- a/KanBan-App/Documents/Protokolle/Besprechungsprotokoll_2.docx
+++ b/KanBan-App/Documents/Protokolle/Besprechungsprotokoll_2.docx
@@ -662,8 +662,15 @@
                 <w:szCs w:val="24"/>
               </w:rPr>
             </w:pPr>
-            <w:bookmarkStart w:id="0" w:name="_GoBack"/>
-            <w:bookmarkEnd w:id="0"/>
+            <w:r>
+              <w:rPr>
+                <w:rFonts w:ascii="Calibri" w:hAnsi="Calibri"/>
+                <w:color w:val="2F2B20"/>
+                <w:sz w:val="24"/>
+                <w:szCs w:val="24"/>
+              </w:rPr>
+              <w:t>12</w:t>
+            </w:r>
           </w:p>
         </w:tc>
         <w:tc>
@@ -679,6 +686,15 @@
                 <w:szCs w:val="24"/>
               </w:rPr>
             </w:pPr>
+            <w:r>
+              <w:rPr>
+                <w:rFonts w:ascii="Calibri" w:hAnsi="Calibri"/>
+                <w:color w:val="2F2B20"/>
+                <w:sz w:val="24"/>
+                <w:szCs w:val="24"/>
+              </w:rPr>
+              <w:t>UI Farben bestimmen</w:t>
+            </w:r>
           </w:p>
         </w:tc>
         <w:tc>
@@ -694,6 +710,15 @@
                 <w:szCs w:val="24"/>
               </w:rPr>
             </w:pPr>
+            <w:r>
+              <w:rPr>
+                <w:rFonts w:ascii="Calibri" w:hAnsi="Calibri"/>
+                <w:color w:val="2F2B20"/>
+                <w:sz w:val="24"/>
+                <w:szCs w:val="24"/>
+              </w:rPr>
+              <w:t>Sebastian</w:t>
+            </w:r>
           </w:p>
         </w:tc>
         <w:tc>
@@ -709,6 +734,15 @@
                 <w:szCs w:val="24"/>
               </w:rPr>
             </w:pPr>
+            <w:r>
+              <w:rPr>
+                <w:rFonts w:ascii="Calibri" w:hAnsi="Calibri"/>
+                <w:color w:val="2F2B20"/>
+                <w:sz w:val="24"/>
+                <w:szCs w:val="24"/>
+              </w:rPr>
+              <w:t>14.09.2016</w:t>
+            </w:r>
           </w:p>
         </w:tc>
       </w:tr>
@@ -726,6 +760,15 @@
                 <w:szCs w:val="24"/>
               </w:rPr>
             </w:pPr>
+            <w:r>
+              <w:rPr>
+                <w:rFonts w:ascii="Calibri" w:hAnsi="Calibri"/>
+                <w:color w:val="2F2B20"/>
+                <w:sz w:val="24"/>
+                <w:szCs w:val="24"/>
+              </w:rPr>
+              <w:t>13</w:t>
+            </w:r>
           </w:p>
         </w:tc>
         <w:tc>
@@ -739,8 +782,51 @@
                 <w:color w:val="2F2B20"/>
                 <w:sz w:val="24"/>
                 <w:szCs w:val="24"/>
-              </w:rPr>
-            </w:pPr>
+                <w:lang w:val="en-US"/>
+              </w:rPr>
+            </w:pPr>
+            <w:r>
+              <w:rPr>
+                <w:rFonts w:ascii="Calibri" w:hAnsi="Calibri"/>
+                <w:color w:val="2F2B20"/>
+                <w:sz w:val="24"/>
+                <w:szCs w:val="24"/>
+                <w:lang w:val="en-US"/>
+              </w:rPr>
+              <w:t xml:space="preserve">Session </w:t>
+            </w:r>
+            <w:proofErr w:type="spellStart"/>
+            <w:r>
+              <w:rPr>
+                <w:rFonts w:ascii="Calibri" w:hAnsi="Calibri"/>
+                <w:color w:val="2F2B20"/>
+                <w:sz w:val="24"/>
+                <w:szCs w:val="24"/>
+                <w:lang w:val="en-US"/>
+              </w:rPr>
+              <w:t>o.Ä</w:t>
+            </w:r>
+            <w:proofErr w:type="spellEnd"/>
+            <w:r>
+              <w:rPr>
+                <w:rFonts w:ascii="Calibri" w:hAnsi="Calibri"/>
+                <w:color w:val="2F2B20"/>
+                <w:sz w:val="24"/>
+                <w:szCs w:val="24"/>
+                <w:lang w:val="en-US"/>
+              </w:rPr>
+              <w:t>. B</w:t>
+            </w:r>
+            <w:r>
+              <w:rPr>
+                <w:rFonts w:ascii="Calibri" w:hAnsi="Calibri"/>
+                <w:color w:val="2F2B20"/>
+                <w:sz w:val="24"/>
+                <w:szCs w:val="24"/>
+                <w:lang w:val="en-US"/>
+              </w:rPr>
+              <w:t>ackend</w:t>
+            </w:r>
           </w:p>
         </w:tc>
         <w:tc>
@@ -754,8 +840,19 @@
                 <w:color w:val="2F2B20"/>
                 <w:sz w:val="24"/>
                 <w:szCs w:val="24"/>
-              </w:rPr>
-            </w:pPr>
+                <w:lang w:val="en-US"/>
+              </w:rPr>
+            </w:pPr>
+            <w:r>
+              <w:rPr>
+                <w:rFonts w:ascii="Calibri" w:hAnsi="Calibri"/>
+                <w:color w:val="2F2B20"/>
+                <w:sz w:val="24"/>
+                <w:szCs w:val="24"/>
+                <w:lang w:val="en-US"/>
+              </w:rPr>
+              <w:t>Lloyd</w:t>
+            </w:r>
           </w:p>
         </w:tc>
         <w:tc>
@@ -769,8 +866,19 @@
                 <w:color w:val="2F2B20"/>
                 <w:sz w:val="24"/>
                 <w:szCs w:val="24"/>
-              </w:rPr>
-            </w:pPr>
+                <w:lang w:val="en-US"/>
+              </w:rPr>
+            </w:pPr>
+            <w:r>
+              <w:rPr>
+                <w:rFonts w:ascii="Calibri" w:hAnsi="Calibri"/>
+                <w:color w:val="2F2B20"/>
+                <w:sz w:val="24"/>
+                <w:szCs w:val="24"/>
+                <w:lang w:val="en-US"/>
+              </w:rPr>
+              <w:t>21.09.2016</w:t>
+            </w:r>
           </w:p>
         </w:tc>
       </w:tr>
@@ -786,8 +894,19 @@
                 <w:color w:val="2F2B20"/>
                 <w:sz w:val="24"/>
                 <w:szCs w:val="24"/>
-              </w:rPr>
-            </w:pPr>
+                <w:lang w:val="en-US"/>
+              </w:rPr>
+            </w:pPr>
+            <w:r>
+              <w:rPr>
+                <w:rFonts w:ascii="Calibri" w:hAnsi="Calibri"/>
+                <w:color w:val="2F2B20"/>
+                <w:sz w:val="24"/>
+                <w:szCs w:val="24"/>
+                <w:lang w:val="en-US"/>
+              </w:rPr>
+              <w:t>14</w:t>
+            </w:r>
           </w:p>
         </w:tc>
         <w:tc>
@@ -801,8 +920,41 @@
                 <w:color w:val="2F2B20"/>
                 <w:sz w:val="24"/>
                 <w:szCs w:val="24"/>
-              </w:rPr>
-            </w:pPr>
+                <w:lang w:val="en-US"/>
+              </w:rPr>
+            </w:pPr>
+            <w:r>
+              <w:rPr>
+                <w:rFonts w:ascii="Calibri" w:hAnsi="Calibri"/>
+                <w:color w:val="2F2B20"/>
+                <w:sz w:val="24"/>
+                <w:szCs w:val="24"/>
+                <w:lang w:val="en-US"/>
+              </w:rPr>
+              <w:t xml:space="preserve">Session </w:t>
+            </w:r>
+            <w:proofErr w:type="spellStart"/>
+            <w:r>
+              <w:rPr>
+                <w:rFonts w:ascii="Calibri" w:hAnsi="Calibri"/>
+                <w:color w:val="2F2B20"/>
+                <w:sz w:val="24"/>
+                <w:szCs w:val="24"/>
+                <w:lang w:val="en-US"/>
+              </w:rPr>
+              <w:t>o.Ä</w:t>
+            </w:r>
+            <w:proofErr w:type="spellEnd"/>
+            <w:r>
+              <w:rPr>
+                <w:rFonts w:ascii="Calibri" w:hAnsi="Calibri"/>
+                <w:color w:val="2F2B20"/>
+                <w:sz w:val="24"/>
+                <w:szCs w:val="24"/>
+                <w:lang w:val="en-US"/>
+              </w:rPr>
+              <w:t>. Frontend</w:t>
+            </w:r>
           </w:p>
         </w:tc>
         <w:tc>
@@ -816,8 +968,19 @@
                 <w:color w:val="2F2B20"/>
                 <w:sz w:val="24"/>
                 <w:szCs w:val="24"/>
-              </w:rPr>
-            </w:pPr>
+                <w:lang w:val="en-US"/>
+              </w:rPr>
+            </w:pPr>
+            <w:r>
+              <w:rPr>
+                <w:rFonts w:ascii="Calibri" w:hAnsi="Calibri"/>
+                <w:color w:val="2F2B20"/>
+                <w:sz w:val="24"/>
+                <w:szCs w:val="24"/>
+                <w:lang w:val="en-US"/>
+              </w:rPr>
+              <w:t>Sebastian</w:t>
+            </w:r>
           </w:p>
         </w:tc>
         <w:tc>
@@ -831,12 +994,26 @@
                 <w:color w:val="2F2B20"/>
                 <w:sz w:val="24"/>
                 <w:szCs w:val="24"/>
-              </w:rPr>
-            </w:pPr>
+                <w:lang w:val="en-US"/>
+              </w:rPr>
+            </w:pPr>
+            <w:r>
+              <w:rPr>
+                <w:rFonts w:ascii="Calibri" w:hAnsi="Calibri"/>
+                <w:color w:val="2F2B20"/>
+                <w:sz w:val="24"/>
+                <w:szCs w:val="24"/>
+                <w:lang w:val="en-US"/>
+              </w:rPr>
+              <w:t>21.09.2016</w:t>
+            </w:r>
           </w:p>
         </w:tc>
       </w:tr>
       <w:tr>
+        <w:trPr>
+          <w:trHeight w:val="70"/>
+        </w:trPr>
         <w:tc>
           <w:tcPr>
             <w:tcW w:w="704" w:type="dxa"/>
@@ -848,6 +1025,7 @@
                 <w:color w:val="2F2B20"/>
                 <w:sz w:val="24"/>
                 <w:szCs w:val="24"/>
+                <w:lang w:val="en-US"/>
               </w:rPr>
             </w:pPr>
           </w:p>
@@ -863,6 +1041,7 @@
                 <w:color w:val="2F2B20"/>
                 <w:sz w:val="24"/>
                 <w:szCs w:val="24"/>
+                <w:lang w:val="en-US"/>
               </w:rPr>
             </w:pPr>
           </w:p>
@@ -878,6 +1057,7 @@
                 <w:color w:val="2F2B20"/>
                 <w:sz w:val="24"/>
                 <w:szCs w:val="24"/>
+                <w:lang w:val="en-US"/>
               </w:rPr>
             </w:pPr>
           </w:p>
@@ -893,6 +1073,7 @@
                 <w:color w:val="2F2B20"/>
                 <w:sz w:val="24"/>
                 <w:szCs w:val="24"/>
+                <w:lang w:val="en-US"/>
               </w:rPr>
             </w:pPr>
           </w:p>
@@ -906,16 +1087,25 @@
           <w:color w:val="2F2B20"/>
           <w:sz w:val="24"/>
           <w:szCs w:val="24"/>
+          <w:lang w:val="en-US"/>
         </w:rPr>
       </w:pPr>
+      <w:bookmarkStart w:id="0" w:name="_GoBack"/>
+      <w:bookmarkEnd w:id="0"/>
     </w:p>
     <w:p>
+      <w:pPr>
+        <w:rPr>
+          <w:lang w:val="en-US"/>
+        </w:rPr>
+      </w:pPr>
       <w:r>
         <w:rPr>
           <w:rFonts w:ascii="Calibri" w:hAnsi="Calibri"/>
           <w:color w:val="2F2B20"/>
           <w:sz w:val="12"/>
           <w:szCs w:val="12"/>
+          <w:lang w:val="en-US"/>
         </w:rPr>
         <w:br/>
       </w:r>

</xml_diff>